<commit_message>
Cleanup, fixed test script
</commit_message>
<xml_diff>
--- a/Project Documentation.docx
+++ b/Project Documentation.docx
@@ -101,15 +101,7 @@
         <w:ind w:left="-5" w:right="55"/>
       </w:pPr>
       <w:r>
-        <w:t xml:space="preserve">It has been rumored that taxi service providers charge customers more when weather conditions are </w:t>
-      </w:r>
-      <w:proofErr w:type="gramStart"/>
-      <w:r>
-        <w:t>severe, because</w:t>
-      </w:r>
-      <w:proofErr w:type="gramEnd"/>
-      <w:r>
-        <w:t xml:space="preserve"> customers would be forced to take the cab anyway, our problem is to predict fare prices and state </w:t>
+        <w:t xml:space="preserve">It has been rumored that taxi service providers charge customers more when weather conditions are severe, because customers would be forced to take the cab anyway, our problem is to predict fare prices and state </w:t>
       </w:r>
       <w:r>
         <w:rPr>
@@ -183,15 +175,7 @@
         <w:ind w:left="-5" w:right="59"/>
       </w:pPr>
       <w:r>
-        <w:t xml:space="preserve">The target feature (“price”) contained null </w:t>
-      </w:r>
-      <w:proofErr w:type="gramStart"/>
-      <w:r>
-        <w:t>values</w:t>
-      </w:r>
-      <w:proofErr w:type="gramEnd"/>
-      <w:r>
-        <w:t xml:space="preserve"> so the first thought was to drop the rows </w:t>
+        <w:t xml:space="preserve">The target feature (“price”) contained null values so the first thought was to drop the rows </w:t>
       </w:r>
     </w:p>
     <w:p>
@@ -1710,15 +1694,7 @@
       </w:r>
       <w:proofErr w:type="spellEnd"/>
       <w:r>
-        <w:t xml:space="preserve">” and “name” features seemed to represent the same </w:t>
-      </w:r>
-      <w:proofErr w:type="gramStart"/>
-      <w:r>
-        <w:t>thing, if</w:t>
-      </w:r>
-      <w:proofErr w:type="gramEnd"/>
-      <w:r>
-        <w:t xml:space="preserve"> that was the case one of them had to be dropped since they presented no new information. </w:t>
+        <w:t xml:space="preserve">” and “name” features seemed to represent the same thing, if that was the case one of them had to be dropped since they presented no new information. </w:t>
       </w:r>
     </w:p>
     <w:p>
@@ -3680,25 +3656,41 @@
     </w:p>
     <w:p>
       <w:pPr>
-        <w:pStyle w:val="Heading1"/>
-        <w:ind w:left="-5"/>
-      </w:pPr>
-      <w:r>
-        <w:t xml:space="preserve">Conclusion </w:t>
-      </w:r>
-    </w:p>
-    <w:p>
-      <w:pPr>
-        <w:ind w:left="-5" w:right="55"/>
-      </w:pPr>
-      <w:r>
-        <w:t xml:space="preserve">According to our analysis of the given data, there is little to no correlation between weather severity and taxi fare prices. </w:t>
-      </w:r>
-    </w:p>
-    <w:p>
-      <w:pPr>
         <w:spacing w:after="337" w:line="259" w:lineRule="auto"/>
         <w:ind w:left="0" w:right="0" w:firstLine="0"/>
+      </w:pPr>
+    </w:p>
+    <w:p>
+      <w:pPr>
+        <w:spacing w:after="0" w:line="259" w:lineRule="auto"/>
+        <w:ind w:left="0" w:right="0" w:firstLine="0"/>
+        <w:rPr>
+          <w:rFonts w:ascii="Arial" w:eastAsia="Arial" w:hAnsi="Arial" w:cs="Arial"/>
+          <w:color w:val="2E74B5"/>
+          <w:sz w:val="40"/>
+        </w:rPr>
+      </w:pPr>
+    </w:p>
+    <w:p>
+      <w:pPr>
+        <w:spacing w:after="0" w:line="259" w:lineRule="auto"/>
+        <w:ind w:left="0" w:right="0" w:firstLine="0"/>
+        <w:rPr>
+          <w:rFonts w:ascii="Arial" w:eastAsia="Arial" w:hAnsi="Arial" w:cs="Arial"/>
+          <w:color w:val="2E74B5"/>
+          <w:sz w:val="40"/>
+        </w:rPr>
+      </w:pPr>
+    </w:p>
+    <w:p>
+      <w:pPr>
+        <w:spacing w:after="0" w:line="259" w:lineRule="auto"/>
+        <w:ind w:left="0" w:right="0" w:firstLine="0"/>
+        <w:rPr>
+          <w:rFonts w:ascii="Arial" w:eastAsia="Arial" w:hAnsi="Arial" w:cs="Arial"/>
+          <w:color w:val="2E74B5"/>
+          <w:sz w:val="40"/>
+        </w:rPr>
       </w:pPr>
     </w:p>
     <w:p>
@@ -5051,27 +5043,119 @@
         <w:tab/>
       </w:r>
     </w:p>
-    <w:p/>
+    <w:p>
+      <w:r>
+        <w:t xml:space="preserve">Randomized Search using </w:t>
+      </w:r>
+      <w:proofErr w:type="spellStart"/>
+      <w:r>
+        <w:t>Sklearn’s</w:t>
+      </w:r>
+      <w:proofErr w:type="spellEnd"/>
+      <w:r>
+        <w:t xml:space="preserve"> </w:t>
+      </w:r>
+      <w:proofErr w:type="spellStart"/>
+      <w:r>
+        <w:rPr>
+          <w:i/>
+          <w:iCs/>
+        </w:rPr>
+        <w:t>RandomizedSearchCV</w:t>
+      </w:r>
+      <w:proofErr w:type="spellEnd"/>
+      <w:r>
+        <w:rPr>
+          <w:i/>
+          <w:iCs/>
+        </w:rPr>
+        <w:t xml:space="preserve"> </w:t>
+      </w:r>
+      <w:r>
+        <w:t>was attempted to tune the hyperparameters</w:t>
+      </w:r>
+    </w:p>
     <w:p>
       <w:pPr>
         <w:pStyle w:val="Heading2"/>
         <w:ind w:left="-5"/>
       </w:pPr>
       <w:r>
-        <w:t xml:space="preserve">Linear Logistic  </w:t>
-      </w:r>
-    </w:p>
-    <w:p/>
+        <w:t xml:space="preserve">Linear </w:t>
+      </w:r>
+      <w:proofErr w:type="gramStart"/>
+      <w:r>
+        <w:t xml:space="preserve">Logistic  </w:t>
+      </w:r>
+      <w:r>
+        <w:t>&amp;</w:t>
+      </w:r>
+      <w:proofErr w:type="gramEnd"/>
+      <w:r>
+        <w:t xml:space="preserve"> </w:t>
+      </w:r>
+      <w:r>
+        <w:t xml:space="preserve">Polynomial Logistic </w:t>
+      </w:r>
+    </w:p>
+    <w:p>
+      <w:r>
+        <w:t>Hyperparameter tuning didn’t affect the logistic models that much as the accuracy was almost the same using the default parameters</w:t>
+      </w:r>
+    </w:p>
+    <w:p>
+      <w:r>
+        <w:t>The final parameters used were</w:t>
+      </w:r>
+    </w:p>
+    <w:p>
+      <w:r>
+        <w:rPr>
+          <w:noProof/>
+        </w:rPr>
+        <w:drawing>
+          <wp:inline distT="0" distB="0" distL="0" distR="0" wp14:anchorId="56425C59" wp14:editId="4ADD980D">
+            <wp:extent cx="5543550" cy="400050"/>
+            <wp:effectExtent l="0" t="0" r="0" b="0"/>
+            <wp:docPr id="5" name="Picture 5"/>
+            <wp:cNvGraphicFramePr>
+              <a:graphicFrameLocks xmlns:a="http://schemas.openxmlformats.org/drawingml/2006/main" noChangeAspect="1"/>
+            </wp:cNvGraphicFramePr>
+            <a:graphic xmlns:a="http://schemas.openxmlformats.org/drawingml/2006/main">
+              <a:graphicData uri="http://schemas.openxmlformats.org/drawingml/2006/picture">
+                <pic:pic xmlns:pic="http://schemas.openxmlformats.org/drawingml/2006/picture">
+                  <pic:nvPicPr>
+                    <pic:cNvPr id="1" name=""/>
+                    <pic:cNvPicPr/>
+                  </pic:nvPicPr>
+                  <pic:blipFill>
+                    <a:blip r:embed="rId37"/>
+                    <a:stretch>
+                      <a:fillRect/>
+                    </a:stretch>
+                  </pic:blipFill>
+                  <pic:spPr>
+                    <a:xfrm>
+                      <a:off x="0" y="0"/>
+                      <a:ext cx="5543550" cy="400050"/>
+                    </a:xfrm>
+                    <a:prstGeom prst="rect">
+                      <a:avLst/>
+                    </a:prstGeom>
+                  </pic:spPr>
+                </pic:pic>
+              </a:graphicData>
+            </a:graphic>
+          </wp:inline>
+        </w:drawing>
+      </w:r>
+    </w:p>
     <w:p>
       <w:pPr>
         <w:pStyle w:val="Heading2"/>
         <w:ind w:left="-5"/>
       </w:pPr>
-      <w:r>
-        <w:t xml:space="preserve">Polynomial Logistic </w:t>
-      </w:r>
-    </w:p>
-    <w:p/>
+    </w:p>
     <w:p>
       <w:pPr>
         <w:pStyle w:val="Heading2"/>
@@ -5086,90 +5170,215 @@
     </w:p>
     <w:p>
       <w:r>
-        <w:t xml:space="preserve">We found that this model causes over </w:t>
+        <w:t xml:space="preserve">Using manual </w:t>
       </w:r>
       <w:proofErr w:type="gramStart"/>
       <w:r>
-        <w:t>fitting</w:t>
+        <w:t>parameters</w:t>
       </w:r>
       <w:proofErr w:type="gramEnd"/>
       <w:r>
-        <w:t xml:space="preserve"> so we changed the parameter </w:t>
-      </w:r>
-      <w:proofErr w:type="spellStart"/>
-      <w:r>
-        <w:t>min_samples_split</w:t>
-      </w:r>
-      <w:proofErr w:type="spellEnd"/>
-      <w:r>
+        <w:t xml:space="preserve"> the model was overfitting, getting 89% accuracy on the training data but 84% on the validation set</w:t>
+      </w:r>
+    </w:p>
+    <w:p>
+      <w:r>
+        <w:t xml:space="preserve">However after tuning the parameters the model was able to generalize better getting </w:t>
+      </w:r>
+      <w:r>
+        <w:rPr>
+          <w:b/>
+          <w:bCs/>
+        </w:rPr>
+        <w:t>86</w:t>
+      </w:r>
+      <w:proofErr w:type="gramStart"/>
+      <w:r>
+        <w:rPr>
+          <w:b/>
+          <w:bCs/>
+        </w:rPr>
+        <w:t>%</w:t>
+      </w:r>
+      <w:r>
+        <w:rPr>
+          <w:b/>
+          <w:bCs/>
+        </w:rPr>
         <w:t xml:space="preserve"> </w:t>
       </w:r>
       <w:r>
-        <w:t>to</w:t>
-      </w:r>
-      <w:r>
-        <w:t xml:space="preserve"> 500</w:t>
-      </w:r>
-    </w:p>
+        <w:t xml:space="preserve"> on</w:t>
+      </w:r>
+      <w:proofErr w:type="gramEnd"/>
+      <w:r>
+        <w:t xml:space="preserve"> both the training and validation</w:t>
+      </w:r>
+    </w:p>
+    <w:p>
+      <w:r>
+        <w:t>The best parameters found were</w:t>
+      </w:r>
+    </w:p>
+    <w:p>
+      <w:r>
+        <w:rPr>
+          <w:noProof/>
+        </w:rPr>
+        <w:drawing>
+          <wp:inline distT="0" distB="0" distL="0" distR="0" wp14:anchorId="433F991B" wp14:editId="79E1818A">
+            <wp:extent cx="5819775" cy="495300"/>
+            <wp:effectExtent l="0" t="0" r="9525" b="0"/>
+            <wp:docPr id="2" name="Picture 2"/>
+            <wp:cNvGraphicFramePr>
+              <a:graphicFrameLocks xmlns:a="http://schemas.openxmlformats.org/drawingml/2006/main" noChangeAspect="1"/>
+            </wp:cNvGraphicFramePr>
+            <a:graphic xmlns:a="http://schemas.openxmlformats.org/drawingml/2006/main">
+              <a:graphicData uri="http://schemas.openxmlformats.org/drawingml/2006/picture">
+                <pic:pic xmlns:pic="http://schemas.openxmlformats.org/drawingml/2006/picture">
+                  <pic:nvPicPr>
+                    <pic:cNvPr id="1" name=""/>
+                    <pic:cNvPicPr/>
+                  </pic:nvPicPr>
+                  <pic:blipFill>
+                    <a:blip r:embed="rId38"/>
+                    <a:stretch>
+                      <a:fillRect/>
+                    </a:stretch>
+                  </pic:blipFill>
+                  <pic:spPr>
+                    <a:xfrm>
+                      <a:off x="0" y="0"/>
+                      <a:ext cx="5819775" cy="495300"/>
+                    </a:xfrm>
+                    <a:prstGeom prst="rect">
+                      <a:avLst/>
+                    </a:prstGeom>
+                  </pic:spPr>
+                </pic:pic>
+              </a:graphicData>
+            </a:graphic>
+          </wp:inline>
+        </w:drawing>
+      </w:r>
+    </w:p>
+    <w:p/>
     <w:p>
       <w:pPr>
         <w:pStyle w:val="Heading2"/>
         <w:ind w:left="-5"/>
       </w:pPr>
       <w:r>
-        <w:lastRenderedPageBreak/>
         <w:t xml:space="preserve">Random Forest </w:t>
       </w:r>
     </w:p>
     <w:p>
       <w:r>
-        <w:t xml:space="preserve">We found that this model causes over </w:t>
-      </w:r>
-      <w:proofErr w:type="gramStart"/>
-      <w:r>
-        <w:t>fitting</w:t>
-      </w:r>
-      <w:proofErr w:type="gramEnd"/>
-      <w:r>
-        <w:t xml:space="preserve"> so we changed the parameter </w:t>
-      </w:r>
-      <w:proofErr w:type="spellStart"/>
-      <w:r>
-        <w:t>min_samples_split</w:t>
-      </w:r>
-      <w:proofErr w:type="spellEnd"/>
-      <w:r>
+        <w:t>Similar to the Decision tree the model was overfitting the training set with similar scores</w:t>
+      </w:r>
+    </w:p>
+    <w:p>
+      <w:r>
+        <w:t>After tuning the hyperparameters</w:t>
+      </w:r>
+      <w:r>
+        <w:t xml:space="preserve"> the model was able to achieve </w:t>
+      </w:r>
+      <w:r>
+        <w:rPr>
+          <w:b/>
+          <w:bCs/>
+        </w:rPr>
+        <w:t>86</w:t>
+      </w:r>
+      <w:r>
+        <w:rPr>
+          <w:b/>
+          <w:bCs/>
+        </w:rPr>
+        <w:t>.5</w:t>
+      </w:r>
+      <w:r>
+        <w:rPr>
+          <w:b/>
+          <w:bCs/>
+        </w:rPr>
+        <w:t>%</w:t>
+      </w:r>
+      <w:r>
+        <w:rPr>
+          <w:b/>
+          <w:bCs/>
+        </w:rPr>
         <w:t xml:space="preserve"> </w:t>
       </w:r>
       <w:r>
-        <w:t>to</w:t>
-      </w:r>
-      <w:r>
-        <w:t xml:space="preserve"> 500</w:t>
-      </w:r>
-      <w:r>
-        <w:t xml:space="preserve"> and reduced </w:t>
-      </w:r>
-      <w:proofErr w:type="spellStart"/>
-      <w:r>
-        <w:t>n_estimators</w:t>
-      </w:r>
-      <w:proofErr w:type="spellEnd"/>
-      <w:r>
-        <w:t xml:space="preserve"> to 10</w:t>
-      </w:r>
-    </w:p>
-    <w:p/>
-    <w:p>
-      <w:pPr>
-        <w:tabs>
-          <w:tab w:val="left" w:pos="1080"/>
-        </w:tabs>
+        <w:t>validation accuracy</w:t>
+      </w:r>
+    </w:p>
+    <w:p>
+      <w:r>
+        <w:t>The best parameters found were</w:t>
+      </w:r>
+    </w:p>
+    <w:p>
+      <w:r>
+        <w:rPr>
+          <w:noProof/>
+        </w:rPr>
+        <w:drawing>
+          <wp:inline distT="0" distB="0" distL="0" distR="0" wp14:anchorId="75258475" wp14:editId="3B576807">
+            <wp:extent cx="2686050" cy="962025"/>
+            <wp:effectExtent l="0" t="0" r="0" b="9525"/>
+            <wp:docPr id="4" name="Picture 4"/>
+            <wp:cNvGraphicFramePr>
+              <a:graphicFrameLocks xmlns:a="http://schemas.openxmlformats.org/drawingml/2006/main" noChangeAspect="1"/>
+            </wp:cNvGraphicFramePr>
+            <a:graphic xmlns:a="http://schemas.openxmlformats.org/drawingml/2006/main">
+              <a:graphicData uri="http://schemas.openxmlformats.org/drawingml/2006/picture">
+                <pic:pic xmlns:pic="http://schemas.openxmlformats.org/drawingml/2006/picture">
+                  <pic:nvPicPr>
+                    <pic:cNvPr id="1" name=""/>
+                    <pic:cNvPicPr/>
+                  </pic:nvPicPr>
+                  <pic:blipFill>
+                    <a:blip r:embed="rId39"/>
+                    <a:stretch>
+                      <a:fillRect/>
+                    </a:stretch>
+                  </pic:blipFill>
+                  <pic:spPr>
+                    <a:xfrm>
+                      <a:off x="0" y="0"/>
+                      <a:ext cx="2686050" cy="962025"/>
+                    </a:xfrm>
+                    <a:prstGeom prst="rect">
+                      <a:avLst/>
+                    </a:prstGeom>
+                  </pic:spPr>
+                </pic:pic>
+              </a:graphicData>
+            </a:graphic>
+          </wp:inline>
+        </w:drawing>
+      </w:r>
+    </w:p>
+    <w:p>
+      <w:pPr>
         <w:spacing w:after="337" w:line="259" w:lineRule="auto"/>
         <w:ind w:left="0" w:right="0" w:firstLine="0"/>
-        <w:rPr>
-          <w:rtl/>
-        </w:rPr>
+      </w:pPr>
+    </w:p>
+    <w:p>
+      <w:pPr>
+        <w:spacing w:after="337" w:line="259" w:lineRule="auto"/>
+        <w:ind w:left="0" w:right="0" w:firstLine="0"/>
+      </w:pPr>
+    </w:p>
+    <w:p>
+      <w:pPr>
+        <w:spacing w:after="337" w:line="259" w:lineRule="auto"/>
+        <w:ind w:left="0" w:right="0" w:firstLine="0"/>
       </w:pPr>
     </w:p>
     <w:p>
@@ -5178,20 +5387,18 @@
         <w:ind w:left="-5"/>
       </w:pPr>
       <w:r>
+        <w:t xml:space="preserve">Project </w:t>
+      </w:r>
+      <w:r>
         <w:t xml:space="preserve">Conclusion </w:t>
       </w:r>
     </w:p>
     <w:p>
       <w:pPr>
-        <w:spacing w:after="337" w:line="259" w:lineRule="auto"/>
-        <w:ind w:left="0" w:right="0" w:firstLine="0"/>
-      </w:pPr>
-      <w:r>
-        <w:rPr>
-          <w:rFonts w:hint="cs"/>
-          <w:rtl/>
-        </w:rPr>
-        <w:t xml:space="preserve"> </w:t>
+        <w:ind w:left="-5" w:right="55"/>
+      </w:pPr>
+      <w:r>
+        <w:t xml:space="preserve">According to our analysis of the given data, there is little to no correlation between weather severity and taxi fare prices. </w:t>
       </w:r>
     </w:p>
     <w:sectPr>

</xml_diff>